<commit_message>
MEAN stack start, express setup
</commit_message>
<xml_diff>
--- a/diary/SDS_learning_diary_vili_huusko.docx
+++ b/diary/SDS_learning_diary_vili_huusko.docx
@@ -2023,20 +2023,69 @@
     </w:p>
     <w:p>
       <w:pPr>
-        <w:rPr>
-          <w:lang w:val="en-US"/>
-        </w:rPr>
-      </w:pPr>
-      <w:r>
-        <w:rPr>
-          <w:lang w:val="en-US"/>
-        </w:rPr>
-        <w:br w:type="page"/>
-      </w:r>
-    </w:p>
-    <w:p>
-      <w:pPr>
-        <w:pStyle w:val="Leipteksti"/>
+        <w:pStyle w:val="Leipteksti"/>
+        <w:rPr>
+          <w:lang w:val="en-US"/>
+        </w:rPr>
+      </w:pPr>
+    </w:p>
+    <w:p>
+      <w:pPr>
+        <w:pStyle w:val="Leipteksti"/>
+        <w:rPr>
+          <w:lang w:val="en-US"/>
+        </w:rPr>
+      </w:pPr>
+      <w:r>
+        <w:rPr>
+          <w:lang w:val="en-US"/>
+        </w:rPr>
+        <w:t>10.01.2022</w:t>
+      </w:r>
+    </w:p>
+    <w:p>
+      <w:pPr>
+        <w:pStyle w:val="Leipteksti"/>
+        <w:rPr>
+          <w:lang w:val="en-US"/>
+        </w:rPr>
+      </w:pPr>
+      <w:r>
+        <w:rPr>
+          <w:lang w:val="en-US"/>
+        </w:rPr>
+        <w:t>I started to do the last module, MEAN-stack.</w:t>
+      </w:r>
+      <w:r>
+        <w:rPr>
+          <w:lang w:val="en-US"/>
+        </w:rPr>
+        <w:t xml:space="preserve"> I watched the introductory video, which listed all the things that I would do in the </w:t>
+      </w:r>
+      <w:r>
+        <w:rPr>
+          <w:lang w:val="en-US"/>
+        </w:rPr>
+        <w:t>video series. I have done most of these already, since I have developed a MERN stack application in the “web applications” course before, but I’m still new to Angular and I’ve never linked an angular app with a backend before, so the tutorial will still offer something new.</w:t>
+      </w:r>
+    </w:p>
+    <w:p>
+      <w:pPr>
+        <w:pStyle w:val="Leipteksti"/>
+        <w:rPr>
+          <w:lang w:val="en-US"/>
+        </w:rPr>
+      </w:pPr>
+      <w:r>
+        <w:rPr>
+          <w:lang w:val="en-US"/>
+        </w:rPr>
+        <w:lastRenderedPageBreak/>
+        <w:t>I completed the first part of the tutorial (project setup) and ended the day there.</w:t>
+      </w:r>
+    </w:p>
+    <w:p>
+      <w:pPr>
         <w:rPr>
           <w:lang w:val="en-US"/>
         </w:rPr>
@@ -4490,12 +4539,12 @@
 </file>
 
 <file path=customXml/item1.xml><?xml version="1.0" encoding="utf-8"?>
-<?mso-contentType ?>
-<FormTemplates xmlns="http://schemas.microsoft.com/sharepoint/v3/contenttype/forms">
-  <Display>DocumentLibraryForm</Display>
-  <Edit>DocumentLibraryForm</Edit>
-  <New>DocumentLibraryForm</New>
-</FormTemplates>
+<p:properties xmlns:p="http://schemas.microsoft.com/office/2006/metadata/properties" xmlns:xsi="http://www.w3.org/2001/XMLSchema-instance" xmlns:pc="http://schemas.microsoft.com/office/infopath/2007/PartnerControls">
+  <documentManagement>
+    <PublishingExpirationDate xmlns="http://schemas.microsoft.com/sharepoint/v3" xsi:nil="true"/>
+    <PublishingStartDate xmlns="http://schemas.microsoft.com/sharepoint/v3" xsi:nil="true"/>
+  </documentManagement>
+</p:properties>
 </file>
 
 <file path=customXml/item2.xml><?xml version="1.0" encoding="utf-8"?>
@@ -4565,18 +4614,20 @@
 </file>
 
 <file path=customXml/item3.xml><?xml version="1.0" encoding="utf-8"?>
-<p:properties xmlns:p="http://schemas.microsoft.com/office/2006/metadata/properties" xmlns:xsi="http://www.w3.org/2001/XMLSchema-instance" xmlns:pc="http://schemas.microsoft.com/office/infopath/2007/PartnerControls">
-  <documentManagement>
-    <PublishingExpirationDate xmlns="http://schemas.microsoft.com/sharepoint/v3" xsi:nil="true"/>
-    <PublishingStartDate xmlns="http://schemas.microsoft.com/sharepoint/v3" xsi:nil="true"/>
-  </documentManagement>
-</p:properties>
+<?mso-contentType ?>
+<FormTemplates xmlns="http://schemas.microsoft.com/sharepoint/v3/contenttype/forms">
+  <Display>DocumentLibraryForm</Display>
+  <Edit>DocumentLibraryForm</Edit>
+  <New>DocumentLibraryForm</New>
+</FormTemplates>
 </file>
 
 <file path=customXml/itemProps1.xml><?xml version="1.0" encoding="utf-8"?>
-<ds:datastoreItem xmlns:ds="http://schemas.openxmlformats.org/officeDocument/2006/customXml" ds:itemID="{13FBD2FA-5696-460D-A278-9A302A0F72AE}">
+<ds:datastoreItem xmlns:ds="http://schemas.openxmlformats.org/officeDocument/2006/customXml" ds:itemID="{FA8F0064-303C-446D-896E-46EEB9A79DC3}">
   <ds:schemaRefs>
-    <ds:schemaRef ds:uri="http://schemas.microsoft.com/sharepoint/v3/contenttype/forms"/>
+    <ds:schemaRef ds:uri="http://schemas.microsoft.com/office/2006/metadata/properties"/>
+    <ds:schemaRef ds:uri="http://schemas.microsoft.com/office/infopath/2007/PartnerControls"/>
+    <ds:schemaRef ds:uri="http://schemas.microsoft.com/sharepoint/v3"/>
   </ds:schemaRefs>
 </ds:datastoreItem>
 </file>
@@ -4599,11 +4650,9 @@
 </file>
 
 <file path=customXml/itemProps3.xml><?xml version="1.0" encoding="utf-8"?>
-<ds:datastoreItem xmlns:ds="http://schemas.openxmlformats.org/officeDocument/2006/customXml" ds:itemID="{FA8F0064-303C-446D-896E-46EEB9A79DC3}">
+<ds:datastoreItem xmlns:ds="http://schemas.openxmlformats.org/officeDocument/2006/customXml" ds:itemID="{13FBD2FA-5696-460D-A278-9A302A0F72AE}">
   <ds:schemaRefs>
-    <ds:schemaRef ds:uri="http://schemas.microsoft.com/office/2006/metadata/properties"/>
-    <ds:schemaRef ds:uri="http://schemas.microsoft.com/office/infopath/2007/PartnerControls"/>
-    <ds:schemaRef ds:uri="http://schemas.microsoft.com/sharepoint/v3"/>
+    <ds:schemaRef ds:uri="http://schemas.microsoft.com/sharepoint/v3/contenttype/forms"/>
   </ds:schemaRefs>
 </ds:datastoreItem>
 </file>
</xml_diff>

<commit_message>
Setup Angular for the application
</commit_message>
<xml_diff>
--- a/diary/SDS_learning_diary_vili_huusko.docx
+++ b/diary/SDS_learning_diary_vili_huusko.docx
@@ -2156,6 +2156,60 @@
           <w:lang w:val="en-US"/>
         </w:rPr>
         <w:t xml:space="preserve"> After I got the backend working and finished the video, I went to sleep.</w:t>
+      </w:r>
+    </w:p>
+    <w:p>
+      <w:pPr>
+        <w:pStyle w:val="Leipteksti"/>
+        <w:rPr>
+          <w:lang w:val="en-US"/>
+        </w:rPr>
+      </w:pPr>
+    </w:p>
+    <w:p>
+      <w:pPr>
+        <w:pStyle w:val="Leipteksti"/>
+        <w:rPr>
+          <w:lang w:val="en-US"/>
+        </w:rPr>
+      </w:pPr>
+      <w:r>
+        <w:rPr>
+          <w:lang w:val="en-US"/>
+        </w:rPr>
+        <w:t>24.01.2022</w:t>
+      </w:r>
+    </w:p>
+    <w:p>
+      <w:pPr>
+        <w:pStyle w:val="Leipteksti"/>
+        <w:rPr>
+          <w:lang w:val="en-US"/>
+        </w:rPr>
+      </w:pPr>
+      <w:r>
+        <w:rPr>
+          <w:lang w:val="en-US"/>
+        </w:rPr>
+        <w:t xml:space="preserve">I continued the MEAN-stack module. The video </w:t>
+      </w:r>
+      <w:r>
+        <w:rPr>
+          <w:lang w:val="en-US"/>
+        </w:rPr>
+        <w:t>covered setting up Angular to the full-stack application. I have only done this with React, but not with Angular.</w:t>
+      </w:r>
+      <w:r>
+        <w:rPr>
+          <w:lang w:val="en-US"/>
+        </w:rPr>
+        <w:t xml:space="preserve"> I decided to stick with the newest version of the Angular-cli since I found it very silly to use older, deprecated versions.</w:t>
+      </w:r>
+      <w:r>
+        <w:rPr>
+          <w:lang w:val="en-US"/>
+        </w:rPr>
+        <w:t xml:space="preserve"> I had to resolve some issues related to bootstrap (the video used an older version). After resolving the issues I had no problem with the rest of the video.</w:t>
       </w:r>
     </w:p>
     <w:p>
@@ -4613,12 +4667,12 @@
 </file>
 
 <file path=customXml/item1.xml><?xml version="1.0" encoding="utf-8"?>
-<?mso-contentType ?>
-<FormTemplates xmlns="http://schemas.microsoft.com/sharepoint/v3/contenttype/forms">
-  <Display>DocumentLibraryForm</Display>
-  <Edit>DocumentLibraryForm</Edit>
-  <New>DocumentLibraryForm</New>
-</FormTemplates>
+<p:properties xmlns:p="http://schemas.microsoft.com/office/2006/metadata/properties" xmlns:xsi="http://www.w3.org/2001/XMLSchema-instance" xmlns:pc="http://schemas.microsoft.com/office/infopath/2007/PartnerControls">
+  <documentManagement>
+    <PublishingExpirationDate xmlns="http://schemas.microsoft.com/sharepoint/v3" xsi:nil="true"/>
+    <PublishingStartDate xmlns="http://schemas.microsoft.com/sharepoint/v3" xsi:nil="true"/>
+  </documentManagement>
+</p:properties>
 </file>
 
 <file path=customXml/item2.xml><?xml version="1.0" encoding="utf-8"?>
@@ -4688,18 +4742,20 @@
 </file>
 
 <file path=customXml/item3.xml><?xml version="1.0" encoding="utf-8"?>
-<p:properties xmlns:p="http://schemas.microsoft.com/office/2006/metadata/properties" xmlns:xsi="http://www.w3.org/2001/XMLSchema-instance" xmlns:pc="http://schemas.microsoft.com/office/infopath/2007/PartnerControls">
-  <documentManagement>
-    <PublishingExpirationDate xmlns="http://schemas.microsoft.com/sharepoint/v3" xsi:nil="true"/>
-    <PublishingStartDate xmlns="http://schemas.microsoft.com/sharepoint/v3" xsi:nil="true"/>
-  </documentManagement>
-</p:properties>
+<?mso-contentType ?>
+<FormTemplates xmlns="http://schemas.microsoft.com/sharepoint/v3/contenttype/forms">
+  <Display>DocumentLibraryForm</Display>
+  <Edit>DocumentLibraryForm</Edit>
+  <New>DocumentLibraryForm</New>
+</FormTemplates>
 </file>
 
 <file path=customXml/itemProps1.xml><?xml version="1.0" encoding="utf-8"?>
-<ds:datastoreItem xmlns:ds="http://schemas.openxmlformats.org/officeDocument/2006/customXml" ds:itemID="{13FBD2FA-5696-460D-A278-9A302A0F72AE}">
+<ds:datastoreItem xmlns:ds="http://schemas.openxmlformats.org/officeDocument/2006/customXml" ds:itemID="{FA8F0064-303C-446D-896E-46EEB9A79DC3}">
   <ds:schemaRefs>
-    <ds:schemaRef ds:uri="http://schemas.microsoft.com/sharepoint/v3/contenttype/forms"/>
+    <ds:schemaRef ds:uri="http://schemas.microsoft.com/office/2006/metadata/properties"/>
+    <ds:schemaRef ds:uri="http://schemas.microsoft.com/office/infopath/2007/PartnerControls"/>
+    <ds:schemaRef ds:uri="http://schemas.microsoft.com/sharepoint/v3"/>
   </ds:schemaRefs>
 </ds:datastoreItem>
 </file>
@@ -4722,11 +4778,9 @@
 </file>
 
 <file path=customXml/itemProps3.xml><?xml version="1.0" encoding="utf-8"?>
-<ds:datastoreItem xmlns:ds="http://schemas.openxmlformats.org/officeDocument/2006/customXml" ds:itemID="{FA8F0064-303C-446D-896E-46EEB9A79DC3}">
+<ds:datastoreItem xmlns:ds="http://schemas.openxmlformats.org/officeDocument/2006/customXml" ds:itemID="{13FBD2FA-5696-460D-A278-9A302A0F72AE}">
   <ds:schemaRefs>
-    <ds:schemaRef ds:uri="http://schemas.microsoft.com/office/2006/metadata/properties"/>
-    <ds:schemaRef ds:uri="http://schemas.microsoft.com/office/infopath/2007/PartnerControls"/>
-    <ds:schemaRef ds:uri="http://schemas.microsoft.com/sharepoint/v3"/>
+    <ds:schemaRef ds:uri="http://schemas.microsoft.com/sharepoint/v3/contenttype/forms"/>
   </ds:schemaRefs>
 </ds:datastoreItem>
 </file>
</xml_diff>

<commit_message>
Fixed ver control, finished the MEAN module
</commit_message>
<xml_diff>
--- a/diary/SDS_learning_diary_vili_huusko.docx
+++ b/diary/SDS_learning_diary_vili_huusko.docx
@@ -14,7 +14,6 @@
           <w:lang w:val="en-US"/>
         </w:rPr>
       </w:pPr>
-      <w:proofErr w:type="spellStart"/>
       <w:r>
         <w:rPr>
           <w:rFonts w:ascii="Times New Roman" w:hAnsi="Times New Roman" w:cs="Times New Roman"/>
@@ -23,10 +22,13 @@
           <w:szCs w:val="24"/>
           <w:lang w:val="en-US"/>
         </w:rPr>
-        <w:t>Lappeenrannan</w:t>
-      </w:r>
-      <w:proofErr w:type="spellEnd"/>
-      <w:r>
+        <w:t>Lappeenrannan teknillinen yliopisto</w:t>
+      </w:r>
+    </w:p>
+    <w:p>
+      <w:pPr>
+        <w:pStyle w:val="Otsikko"/>
+        <w:jc w:val="both"/>
         <w:rPr>
           <w:rFonts w:ascii="Times New Roman" w:hAnsi="Times New Roman" w:cs="Times New Roman"/>
           <w:b w:val="0"/>
@@ -34,9 +36,7 @@
           <w:szCs w:val="24"/>
           <w:lang w:val="en-US"/>
         </w:rPr>
-        <w:t xml:space="preserve"> </w:t>
-      </w:r>
-      <w:proofErr w:type="spellStart"/>
+      </w:pPr>
       <w:r>
         <w:rPr>
           <w:rFonts w:ascii="Times New Roman" w:hAnsi="Times New Roman" w:cs="Times New Roman"/>
@@ -45,9 +45,8 @@
           <w:szCs w:val="24"/>
           <w:lang w:val="en-US"/>
         </w:rPr>
-        <w:t>teknillinen</w:t>
-      </w:r>
-      <w:proofErr w:type="spellEnd"/>
+        <w:t xml:space="preserve">School of </w:t>
+      </w:r>
       <w:r>
         <w:rPr>
           <w:rFonts w:ascii="Times New Roman" w:hAnsi="Times New Roman" w:cs="Times New Roman"/>
@@ -56,10 +55,13 @@
           <w:szCs w:val="24"/>
           <w:lang w:val="en-US"/>
         </w:rPr>
-        <w:t xml:space="preserve"> </w:t>
-      </w:r>
-      <w:proofErr w:type="spellStart"/>
-      <w:r>
+        <w:t>Engineering Science</w:t>
+      </w:r>
+    </w:p>
+    <w:p>
+      <w:pPr>
+        <w:pStyle w:val="Otsikko"/>
+        <w:jc w:val="both"/>
         <w:rPr>
           <w:rFonts w:ascii="Times New Roman" w:hAnsi="Times New Roman" w:cs="Times New Roman"/>
           <w:b w:val="0"/>
@@ -67,9 +69,64 @@
           <w:szCs w:val="24"/>
           <w:lang w:val="en-US"/>
         </w:rPr>
-        <w:t>yliopisto</w:t>
-      </w:r>
-      <w:proofErr w:type="spellEnd"/>
+      </w:pPr>
+    </w:p>
+    <w:p>
+      <w:pPr>
+        <w:pStyle w:val="Otsikko"/>
+        <w:jc w:val="left"/>
+        <w:rPr>
+          <w:rFonts w:ascii="Times New Roman" w:hAnsi="Times New Roman"/>
+          <w:b w:val="0"/>
+          <w:sz w:val="24"/>
+          <w:szCs w:val="24"/>
+          <w:lang w:val="en-US"/>
+        </w:rPr>
+      </w:pPr>
+    </w:p>
+    <w:p>
+      <w:pPr>
+        <w:pStyle w:val="Otsikko"/>
+        <w:jc w:val="left"/>
+        <w:rPr>
+          <w:sz w:val="24"/>
+          <w:szCs w:val="24"/>
+          <w:lang w:val="en-US"/>
+        </w:rPr>
+      </w:pPr>
+    </w:p>
+    <w:p>
+      <w:pPr>
+        <w:pStyle w:val="Otsikko"/>
+        <w:jc w:val="left"/>
+        <w:rPr>
+          <w:sz w:val="24"/>
+          <w:szCs w:val="24"/>
+          <w:lang w:val="en-US"/>
+        </w:rPr>
+      </w:pPr>
+    </w:p>
+    <w:p>
+      <w:pPr>
+        <w:pStyle w:val="Otsikko"/>
+        <w:jc w:val="left"/>
+        <w:rPr>
+          <w:sz w:val="24"/>
+          <w:szCs w:val="24"/>
+          <w:lang w:val="en-US"/>
+        </w:rPr>
+      </w:pPr>
+    </w:p>
+    <w:p>
+      <w:pPr>
+        <w:pStyle w:val="Otsikko"/>
+        <w:jc w:val="left"/>
+        <w:rPr>
+          <w:sz w:val="24"/>
+          <w:szCs w:val="24"/>
+          <w:lang w:val="en-US"/>
+        </w:rPr>
+      </w:pPr>
     </w:p>
     <w:p>
       <w:pPr>
@@ -91,122 +148,7 @@
           <w:szCs w:val="24"/>
           <w:lang w:val="en-US"/>
         </w:rPr>
-        <w:t xml:space="preserve">School of </w:t>
-      </w:r>
-      <w:r>
-        <w:rPr>
-          <w:rFonts w:ascii="Times New Roman" w:hAnsi="Times New Roman" w:cs="Times New Roman"/>
-          <w:b w:val="0"/>
-          <w:sz w:val="24"/>
-          <w:szCs w:val="24"/>
-          <w:lang w:val="en-US"/>
-        </w:rPr>
-        <w:t>Engineering Science</w:t>
-      </w:r>
-    </w:p>
-    <w:p>
-      <w:pPr>
-        <w:pStyle w:val="Otsikko"/>
-        <w:jc w:val="both"/>
-        <w:rPr>
-          <w:rFonts w:ascii="Times New Roman" w:hAnsi="Times New Roman" w:cs="Times New Roman"/>
-          <w:b w:val="0"/>
-          <w:sz w:val="24"/>
-          <w:szCs w:val="24"/>
-          <w:lang w:val="en-US"/>
-        </w:rPr>
-      </w:pPr>
-    </w:p>
-    <w:p>
-      <w:pPr>
-        <w:pStyle w:val="Otsikko"/>
-        <w:jc w:val="left"/>
-        <w:rPr>
-          <w:rFonts w:ascii="Times New Roman" w:hAnsi="Times New Roman"/>
-          <w:b w:val="0"/>
-          <w:sz w:val="24"/>
-          <w:szCs w:val="24"/>
-          <w:lang w:val="en-US"/>
-        </w:rPr>
-      </w:pPr>
-    </w:p>
-    <w:p>
-      <w:pPr>
-        <w:pStyle w:val="Otsikko"/>
-        <w:jc w:val="left"/>
-        <w:rPr>
-          <w:sz w:val="24"/>
-          <w:szCs w:val="24"/>
-          <w:lang w:val="en-US"/>
-        </w:rPr>
-      </w:pPr>
-    </w:p>
-    <w:p>
-      <w:pPr>
-        <w:pStyle w:val="Otsikko"/>
-        <w:jc w:val="left"/>
-        <w:rPr>
-          <w:sz w:val="24"/>
-          <w:szCs w:val="24"/>
-          <w:lang w:val="en-US"/>
-        </w:rPr>
-      </w:pPr>
-    </w:p>
-    <w:p>
-      <w:pPr>
-        <w:pStyle w:val="Otsikko"/>
-        <w:jc w:val="left"/>
-        <w:rPr>
-          <w:sz w:val="24"/>
-          <w:szCs w:val="24"/>
-          <w:lang w:val="en-US"/>
-        </w:rPr>
-      </w:pPr>
-    </w:p>
-    <w:p>
-      <w:pPr>
-        <w:pStyle w:val="Otsikko"/>
-        <w:jc w:val="left"/>
-        <w:rPr>
-          <w:sz w:val="24"/>
-          <w:szCs w:val="24"/>
-          <w:lang w:val="en-US"/>
-        </w:rPr>
-      </w:pPr>
-    </w:p>
-    <w:p>
-      <w:pPr>
-        <w:pStyle w:val="Otsikko"/>
-        <w:jc w:val="both"/>
-        <w:rPr>
-          <w:rFonts w:ascii="Times New Roman" w:hAnsi="Times New Roman" w:cs="Times New Roman"/>
-          <w:b w:val="0"/>
-          <w:sz w:val="24"/>
-          <w:szCs w:val="24"/>
-          <w:lang w:val="en-US"/>
-        </w:rPr>
-      </w:pPr>
-      <w:proofErr w:type="spellStart"/>
-      <w:r>
-        <w:rPr>
-          <w:rFonts w:ascii="Times New Roman" w:hAnsi="Times New Roman" w:cs="Times New Roman"/>
-          <w:b w:val="0"/>
-          <w:sz w:val="24"/>
-          <w:szCs w:val="24"/>
-          <w:lang w:val="en-US"/>
-        </w:rPr>
-        <w:t>Sofware</w:t>
-      </w:r>
-      <w:proofErr w:type="spellEnd"/>
-      <w:r>
-        <w:rPr>
-          <w:rFonts w:ascii="Times New Roman" w:hAnsi="Times New Roman" w:cs="Times New Roman"/>
-          <w:b w:val="0"/>
-          <w:sz w:val="24"/>
-          <w:szCs w:val="24"/>
-          <w:lang w:val="en-US"/>
-        </w:rPr>
-        <w:t xml:space="preserve"> Development Skills</w:t>
+        <w:t>Sofware Development Skills</w:t>
       </w:r>
     </w:p>
     <w:p>
@@ -571,7 +513,6 @@
         </w:rPr>
         <w:t xml:space="preserve">. I am very familiar with Node.js beforehand but I started watching the video knowing that I’ll learn something new since </w:t>
       </w:r>
-      <w:proofErr w:type="spellStart"/>
       <w:r>
         <w:rPr>
           <w:lang w:val="en-US"/>
@@ -582,14 +523,7 @@
         <w:rPr>
           <w:lang w:val="en-US"/>
         </w:rPr>
-        <w:t>raversy</w:t>
-      </w:r>
-      <w:proofErr w:type="spellEnd"/>
-      <w:r>
-        <w:rPr>
-          <w:lang w:val="en-US"/>
-        </w:rPr>
-        <w:t xml:space="preserve"> media videos are very in-depth. </w:t>
+        <w:t xml:space="preserve">raversy media videos are very in-depth. </w:t>
       </w:r>
     </w:p>
     <w:p>
@@ -723,49 +657,21 @@
         <w:rPr>
           <w:lang w:val="en-US"/>
         </w:rPr>
-        <w:t>The “</w:t>
-      </w:r>
-      <w:proofErr w:type="spellStart"/>
-      <w:r>
-        <w:rPr>
-          <w:lang w:val="en-US"/>
-        </w:rPr>
-        <w:t>os</w:t>
-      </w:r>
-      <w:proofErr w:type="spellEnd"/>
-      <w:r>
-        <w:rPr>
-          <w:lang w:val="en-US"/>
-        </w:rPr>
-        <w:t>” core module wasn’t familiar to me, so I followed the steps in the video to recreate the file.</w:t>
-      </w:r>
-    </w:p>
-    <w:p>
-      <w:pPr>
-        <w:pStyle w:val="Leipteksti"/>
-        <w:rPr>
-          <w:lang w:val="en-US"/>
-        </w:rPr>
-      </w:pPr>
-      <w:r>
-        <w:rPr>
-          <w:lang w:val="en-US"/>
-        </w:rPr>
-        <w:t>I Also did the “</w:t>
-      </w:r>
-      <w:proofErr w:type="spellStart"/>
-      <w:r>
-        <w:rPr>
-          <w:lang w:val="en-US"/>
-        </w:rPr>
-        <w:t>url</w:t>
-      </w:r>
-      <w:proofErr w:type="spellEnd"/>
-      <w:r>
-        <w:rPr>
-          <w:lang w:val="en-US"/>
-        </w:rPr>
-        <w:t xml:space="preserve">” core module section, even though I’ve worked with that module </w:t>
+        <w:t>The “os” core module wasn’t familiar to me, so I followed the steps in the video to recreate the file.</w:t>
+      </w:r>
+    </w:p>
+    <w:p>
+      <w:pPr>
+        <w:pStyle w:val="Leipteksti"/>
+        <w:rPr>
+          <w:lang w:val="en-US"/>
+        </w:rPr>
+      </w:pPr>
+      <w:r>
+        <w:rPr>
+          <w:lang w:val="en-US"/>
+        </w:rPr>
+        <w:t xml:space="preserve">I Also did the “url” core module section, even though I’ve worked with that module </w:t>
       </w:r>
       <w:r>
         <w:rPr>
@@ -790,16 +696,8 @@
           <w:lang w:val="en-US"/>
         </w:rPr>
         <w:lastRenderedPageBreak/>
-        <w:t xml:space="preserve">add search params to a </w:t>
-      </w:r>
-      <w:proofErr w:type="spellStart"/>
-      <w:r>
-        <w:rPr>
-          <w:lang w:val="en-US"/>
-        </w:rPr>
-        <w:t>url</w:t>
-      </w:r>
-      <w:proofErr w:type="spellEnd"/>
+        <w:t>add search params to a url</w:t>
+      </w:r>
       <w:r>
         <w:rPr>
           <w:lang w:val="en-US"/>
@@ -850,21 +748,7 @@
         <w:rPr>
           <w:lang w:val="en-US"/>
         </w:rPr>
-        <w:t xml:space="preserve">While creating the server, I copied the html and </w:t>
-      </w:r>
-      <w:proofErr w:type="spellStart"/>
-      <w:r>
-        <w:rPr>
-          <w:lang w:val="en-US"/>
-        </w:rPr>
-        <w:t>css</w:t>
-      </w:r>
-      <w:proofErr w:type="spellEnd"/>
-      <w:r>
-        <w:rPr>
-          <w:lang w:val="en-US"/>
-        </w:rPr>
-        <w:t xml:space="preserve"> code straight from the author of the video, since that part wasn’t the focus of this section of the course.</w:t>
+        <w:t>While creating the server, I copied the html and css code straight from the author of the video, since that part wasn’t the focus of this section of the course.</w:t>
       </w:r>
       <w:r>
         <w:rPr>
@@ -884,21 +768,7 @@
         <w:rPr>
           <w:lang w:val="en-US"/>
         </w:rPr>
-        <w:t xml:space="preserve">The last part of the module was deploying the server online in </w:t>
-      </w:r>
-      <w:proofErr w:type="spellStart"/>
-      <w:r>
-        <w:rPr>
-          <w:lang w:val="en-US"/>
-        </w:rPr>
-        <w:t>Hekoru</w:t>
-      </w:r>
-      <w:proofErr w:type="spellEnd"/>
-      <w:r>
-        <w:rPr>
-          <w:lang w:val="en-US"/>
-        </w:rPr>
-        <w:t>. This is something I have never done before and something I’ve meant to look into</w:t>
+        <w:t>The last part of the module was deploying the server online in Hekoru. This is something I have never done before and something I’ve meant to look into</w:t>
       </w:r>
       <w:r>
         <w:rPr>
@@ -1125,21 +995,7 @@
         <w:rPr>
           <w:lang w:val="en-US"/>
         </w:rPr>
-        <w:t xml:space="preserve">I continued to the next module (Express.js). This module is already familiar to me since I have actually completed </w:t>
-      </w:r>
-      <w:proofErr w:type="spellStart"/>
-      <w:r>
-        <w:rPr>
-          <w:lang w:val="en-US"/>
-        </w:rPr>
-        <w:t>it</w:t>
-      </w:r>
-      <w:proofErr w:type="spellEnd"/>
-      <w:r>
-        <w:rPr>
-          <w:lang w:val="en-US"/>
-        </w:rPr>
-        <w:t xml:space="preserve"> previously on my free time. I have also used Express.js extensively lately, so I doubt that I’ll learn much during this module. I still think, however, that I might pick up a few things and </w:t>
+        <w:t xml:space="preserve">I continued to the next module (Express.js). This module is already familiar to me since I have actually completed it previously on my free time. I have also used Express.js extensively lately, so I doubt that I’ll learn much during this module. I still think, however, that I might pick up a few things and </w:t>
       </w:r>
       <w:r>
         <w:rPr>
@@ -1271,21 +1127,7 @@
         <w:rPr>
           <w:lang w:val="en-US"/>
         </w:rPr>
-        <w:t xml:space="preserve">started to implement the view engine. The view engine initializing came really fast into my mind and the only problem I had with it was that the method in the video was a bit outdated, so I checked the “express-handlebars” </w:t>
-      </w:r>
-      <w:proofErr w:type="spellStart"/>
-      <w:r>
-        <w:rPr>
-          <w:lang w:val="en-US"/>
-        </w:rPr>
-        <w:t>npm</w:t>
-      </w:r>
-      <w:proofErr w:type="spellEnd"/>
-      <w:r>
-        <w:rPr>
-          <w:lang w:val="en-US"/>
-        </w:rPr>
-        <w:t xml:space="preserve"> site for usage instructions.</w:t>
+        <w:t>started to implement the view engine. The view engine initializing came really fast into my mind and the only problem I had with it was that the method in the video was a bit outdated, so I checked the “express-handlebars” npm site for usage instructions.</w:t>
       </w:r>
     </w:p>
     <w:p>
@@ -1520,55 +1362,13 @@
         <w:rPr>
           <w:lang w:val="en-US"/>
         </w:rPr>
-        <w:t xml:space="preserve"> The workflow of creating an Angular app differs a bit from a normal </w:t>
-      </w:r>
-      <w:proofErr w:type="spellStart"/>
-      <w:r>
-        <w:rPr>
-          <w:lang w:val="en-US"/>
-        </w:rPr>
-        <w:t>npm</w:t>
-      </w:r>
-      <w:proofErr w:type="spellEnd"/>
-      <w:r>
-        <w:rPr>
-          <w:lang w:val="en-US"/>
-        </w:rPr>
-        <w:t xml:space="preserve"> workflow. Instead of doing all the work with </w:t>
-      </w:r>
-      <w:proofErr w:type="spellStart"/>
-      <w:r>
-        <w:rPr>
-          <w:lang w:val="en-US"/>
-        </w:rPr>
-        <w:t>npm</w:t>
-      </w:r>
-      <w:proofErr w:type="spellEnd"/>
-      <w:r>
-        <w:rPr>
-          <w:lang w:val="en-US"/>
-        </w:rPr>
-        <w:t xml:space="preserve">, Angular utilizes its own </w:t>
-      </w:r>
-      <w:r>
-        <w:rPr>
-          <w:lang w:val="en-US"/>
-        </w:rPr>
-        <w:t xml:space="preserve">CLI that is installed with </w:t>
-      </w:r>
-      <w:proofErr w:type="spellStart"/>
-      <w:r>
-        <w:rPr>
-          <w:lang w:val="en-US"/>
-        </w:rPr>
-        <w:t>npm</w:t>
-      </w:r>
-      <w:proofErr w:type="spellEnd"/>
-      <w:r>
-        <w:rPr>
-          <w:lang w:val="en-US"/>
-        </w:rPr>
-        <w:t>.</w:t>
+        <w:t xml:space="preserve"> The workflow of creating an Angular app differs a bit from a normal npm workflow. Instead of doing all the work with npm, Angular utilizes its own </w:t>
+      </w:r>
+      <w:r>
+        <w:rPr>
+          <w:lang w:val="en-US"/>
+        </w:rPr>
+        <w:t>CLI that is installed with npm.</w:t>
       </w:r>
       <w:r>
         <w:rPr>
@@ -1723,75 +1523,19 @@
         <w:rPr>
           <w:lang w:val="en-US"/>
         </w:rPr>
-        <w:t>[(</w:t>
-      </w:r>
-      <w:proofErr w:type="spellStart"/>
-      <w:r>
-        <w:rPr>
-          <w:lang w:val="en-US"/>
-        </w:rPr>
-        <w:t>ngModel</w:t>
-      </w:r>
-      <w:proofErr w:type="spellEnd"/>
-      <w:r>
-        <w:rPr>
-          <w:lang w:val="en-US"/>
-        </w:rPr>
-        <w:t>)]</w:t>
-      </w:r>
-      <w:r>
-        <w:rPr>
-          <w:lang w:val="en-US"/>
-        </w:rPr>
-        <w:t xml:space="preserve">: </w:t>
-      </w:r>
-      <w:proofErr w:type="spellStart"/>
-      <w:r>
-        <w:rPr>
-          <w:lang w:val="en-US"/>
-        </w:rPr>
-        <w:t>Angular’s</w:t>
-      </w:r>
-      <w:proofErr w:type="spellEnd"/>
-      <w:r>
-        <w:rPr>
-          <w:lang w:val="en-US"/>
-        </w:rPr>
-        <w:t xml:space="preserve"> two-way data-binding syntax. I have done similar thing in React using </w:t>
-      </w:r>
-      <w:proofErr w:type="spellStart"/>
-      <w:r>
-        <w:rPr>
-          <w:lang w:val="en-US"/>
-        </w:rPr>
-        <w:t>useState</w:t>
-      </w:r>
-      <w:proofErr w:type="spellEnd"/>
-      <w:r>
-        <w:rPr>
-          <w:lang w:val="en-US"/>
-        </w:rPr>
-        <w:t xml:space="preserve"> hooks, so it wasn’t completely unfamiliar to me.</w:t>
-      </w:r>
-      <w:r>
-        <w:rPr>
-          <w:lang w:val="en-US"/>
-        </w:rPr>
-        <w:t xml:space="preserve"> I actually prefer </w:t>
-      </w:r>
-      <w:proofErr w:type="spellStart"/>
-      <w:r>
-        <w:rPr>
-          <w:lang w:val="en-US"/>
-        </w:rPr>
-        <w:t>Angular’s</w:t>
-      </w:r>
-      <w:proofErr w:type="spellEnd"/>
-      <w:r>
-        <w:rPr>
-          <w:lang w:val="en-US"/>
-        </w:rPr>
-        <w:t xml:space="preserve"> way of doing it since the syntax is way simpler and more effortless to write.</w:t>
+        <w:t>[(ngModel)]</w:t>
+      </w:r>
+      <w:r>
+        <w:rPr>
+          <w:lang w:val="en-US"/>
+        </w:rPr>
+        <w:t>: Angular’s two-way data-binding syntax. I have done similar thing in React using useState hooks, so it wasn’t completely unfamiliar to me.</w:t>
+      </w:r>
+      <w:r>
+        <w:rPr>
+          <w:lang w:val="en-US"/>
+        </w:rPr>
+        <w:t xml:space="preserve"> I actually prefer Angular’s way of doing it since the syntax is way simpler and more effortless to write.</w:t>
       </w:r>
       <w:r>
         <w:rPr>
@@ -1817,62 +1561,13 @@
         <w:rPr>
           <w:lang w:val="en-US"/>
         </w:rPr>
-        <w:t xml:space="preserve"> In this part, I learned about the *</w:t>
-      </w:r>
-      <w:proofErr w:type="spellStart"/>
-      <w:r>
-        <w:rPr>
-          <w:lang w:val="en-US"/>
-        </w:rPr>
-        <w:t>ngFor</w:t>
-      </w:r>
-      <w:proofErr w:type="spellEnd"/>
-      <w:r>
-        <w:rPr>
-          <w:lang w:val="en-US"/>
-        </w:rPr>
-        <w:t xml:space="preserve"> directive. Again, I’ve done something similar in React using the classic vanilla map(), function. The Angular way of creating lists is more effortless to write but </w:t>
-      </w:r>
-      <w:proofErr w:type="spellStart"/>
-      <w:r>
-        <w:rPr>
-          <w:lang w:val="en-US"/>
-        </w:rPr>
-        <w:t>React’s</w:t>
-      </w:r>
-      <w:proofErr w:type="spellEnd"/>
-      <w:r>
-        <w:rPr>
-          <w:lang w:val="en-US"/>
-        </w:rPr>
-        <w:t xml:space="preserve"> way of mapping the values is way more intuitive for me at least.</w:t>
-      </w:r>
-      <w:r>
-        <w:rPr>
-          <w:lang w:val="en-US"/>
-        </w:rPr>
-        <w:t xml:space="preserve"> I also learned about the *</w:t>
-      </w:r>
-      <w:proofErr w:type="spellStart"/>
-      <w:r>
-        <w:rPr>
-          <w:lang w:val="en-US"/>
-        </w:rPr>
-        <w:t>ngIf</w:t>
-      </w:r>
-      <w:proofErr w:type="spellEnd"/>
-      <w:r>
-        <w:rPr>
-          <w:lang w:val="en-US"/>
-        </w:rPr>
-        <w:t xml:space="preserve"> directive, which I found useful. Also, I learned about </w:t>
-      </w:r>
-      <w:proofErr w:type="spellStart"/>
-      <w:r>
-        <w:rPr>
-          <w:lang w:val="en-US"/>
-        </w:rPr>
-        <w:t>Angular</w:t>
+        <w:t xml:space="preserve"> In this part, I learned about the *ngFor directive. Again, I’ve done something similar in React using the classic vanilla map(), function. The Angular way of creating lists is more effortless to write but React’s way of mapping the values is way more intuitive for me at least.</w:t>
+      </w:r>
+      <w:r>
+        <w:rPr>
+          <w:lang w:val="en-US"/>
+        </w:rPr>
+        <w:t xml:space="preserve"> I also learned about the *ngIf directive, which I found useful. Also, I learned about Angular</w:t>
       </w:r>
       <w:r>
         <w:rPr>
@@ -1884,14 +1579,7 @@
         <w:rPr>
           <w:lang w:val="en-US"/>
         </w:rPr>
-        <w:t>s</w:t>
-      </w:r>
-      <w:proofErr w:type="spellEnd"/>
-      <w:r>
-        <w:rPr>
-          <w:lang w:val="en-US"/>
-        </w:rPr>
-        <w:t xml:space="preserve"> class </w:t>
+        <w:t xml:space="preserve">s class </w:t>
       </w:r>
       <w:r>
         <w:rPr>
@@ -1947,14 +1635,7 @@
         <w:rPr>
           <w:lang w:val="en-US"/>
         </w:rPr>
-        <w:t xml:space="preserve"> and property binding. I much prefer </w:t>
-      </w:r>
-      <w:proofErr w:type="spellStart"/>
-      <w:r>
-        <w:rPr>
-          <w:lang w:val="en-US"/>
-        </w:rPr>
-        <w:t>React</w:t>
+        <w:t xml:space="preserve"> and property binding. I much prefer React</w:t>
       </w:r>
       <w:r>
         <w:rPr>
@@ -1966,14 +1647,7 @@
         <w:rPr>
           <w:lang w:val="en-US"/>
         </w:rPr>
-        <w:t>s</w:t>
-      </w:r>
-      <w:proofErr w:type="spellEnd"/>
-      <w:r>
-        <w:rPr>
-          <w:lang w:val="en-US"/>
-        </w:rPr>
-        <w:t xml:space="preserve"> way of using props to send data to components.</w:t>
+        <w:t>s way of using props to send data to components.</w:t>
       </w:r>
     </w:p>
     <w:p>
@@ -2011,21 +1685,7 @@
         <w:rPr>
           <w:lang w:val="en-US"/>
         </w:rPr>
-        <w:t xml:space="preserve"> After creating the service and getting it to work synchronously, I learned about </w:t>
-      </w:r>
-      <w:proofErr w:type="spellStart"/>
-      <w:r>
-        <w:rPr>
-          <w:lang w:val="en-US"/>
-        </w:rPr>
-        <w:t>Angular’s</w:t>
-      </w:r>
-      <w:proofErr w:type="spellEnd"/>
-      <w:r>
-        <w:rPr>
-          <w:lang w:val="en-US"/>
-        </w:rPr>
-        <w:t xml:space="preserve"> way of asynchronous data fetching using Observable class and subscription.</w:t>
+        <w:t xml:space="preserve"> After creating the service and getting it to work synchronously, I learned about Angular’s way of asynchronous data fetching using Observable class and subscription.</w:t>
       </w:r>
       <w:r>
         <w:rPr>
@@ -2109,21 +1769,7 @@
         <w:rPr>
           <w:lang w:val="en-US"/>
         </w:rPr>
-        <w:t>I have implemented routing before in vanilla JS as well as in React (using react-router-</w:t>
-      </w:r>
-      <w:proofErr w:type="spellStart"/>
-      <w:r>
-        <w:rPr>
-          <w:lang w:val="en-US"/>
-        </w:rPr>
-        <w:t>dom</w:t>
-      </w:r>
-      <w:proofErr w:type="spellEnd"/>
-      <w:r>
-        <w:rPr>
-          <w:lang w:val="en-US"/>
-        </w:rPr>
-        <w:t xml:space="preserve"> package)</w:t>
+        <w:t>I have implemented routing before in vanilla JS as well as in React (using react-router-dom package)</w:t>
       </w:r>
       <w:r>
         <w:rPr>
@@ -2167,21 +1813,7 @@
         <w:rPr>
           <w:lang w:val="en-US"/>
         </w:rPr>
-        <w:t xml:space="preserve">owever, </w:t>
-      </w:r>
-      <w:proofErr w:type="spellStart"/>
-      <w:r>
-        <w:rPr>
-          <w:lang w:val="en-US"/>
-        </w:rPr>
-        <w:t>Angular’s</w:t>
-      </w:r>
-      <w:proofErr w:type="spellEnd"/>
-      <w:r>
-        <w:rPr>
-          <w:lang w:val="en-US"/>
-        </w:rPr>
-        <w:t xml:space="preserve"> way of routing seems clear.</w:t>
+        <w:t>owever, Angular’s way of routing seems clear.</w:t>
       </w:r>
     </w:p>
     <w:p>
@@ -2288,21 +1920,7 @@
         <w:rPr>
           <w:lang w:val="en-US"/>
         </w:rPr>
-        <w:t xml:space="preserve">I learned about </w:t>
-      </w:r>
-      <w:proofErr w:type="spellStart"/>
-      <w:r>
-        <w:rPr>
-          <w:lang w:val="en-US"/>
-        </w:rPr>
-        <w:t>Angular’s</w:t>
-      </w:r>
-      <w:proofErr w:type="spellEnd"/>
-      <w:r>
-        <w:rPr>
-          <w:lang w:val="en-US"/>
-        </w:rPr>
-        <w:t xml:space="preserve"> in-memory web API used to make demos. I found it weird to use </w:t>
+        <w:t xml:space="preserve">I learned about Angular’s in-memory web API used to make demos. I found it weird to use </w:t>
       </w:r>
       <w:r>
         <w:rPr>
@@ -2322,21 +1940,7 @@
         <w:rPr>
           <w:lang w:val="en-US"/>
         </w:rPr>
-        <w:t xml:space="preserve">Next, I learned how to fetch data in Angular. I didn’t like </w:t>
-      </w:r>
-      <w:proofErr w:type="spellStart"/>
-      <w:r>
-        <w:rPr>
-          <w:lang w:val="en-US"/>
-        </w:rPr>
-        <w:t>Angular’s</w:t>
-      </w:r>
-      <w:proofErr w:type="spellEnd"/>
-      <w:r>
-        <w:rPr>
-          <w:lang w:val="en-US"/>
-        </w:rPr>
-        <w:t xml:space="preserve"> way of fetching data at all. It felt </w:t>
+        <w:t xml:space="preserve">Next, I learned how to fetch data in Angular. I didn’t like Angular’s way of fetching data at all. It felt </w:t>
       </w:r>
       <w:r>
         <w:rPr>
@@ -2388,111 +1992,27 @@
         <w:rPr>
           <w:lang w:val="en-US"/>
         </w:rPr>
-        <w:t xml:space="preserve">I learned about the async pipe, which is used for example when listing fetched items with </w:t>
-      </w:r>
-      <w:proofErr w:type="spellStart"/>
-      <w:r>
-        <w:rPr>
-          <w:lang w:val="en-US"/>
-        </w:rPr>
-        <w:t>ngFor</w:t>
-      </w:r>
-      <w:proofErr w:type="spellEnd"/>
-      <w:r>
-        <w:rPr>
-          <w:lang w:val="en-US"/>
-        </w:rPr>
-        <w:t>.</w:t>
-      </w:r>
-      <w:r>
-        <w:rPr>
-          <w:lang w:val="en-US"/>
-        </w:rPr>
-        <w:t xml:space="preserve"> I also learned about the </w:t>
-      </w:r>
-      <w:proofErr w:type="spellStart"/>
-      <w:r>
-        <w:rPr>
-          <w:lang w:val="en-US"/>
-        </w:rPr>
-        <w:t>debounceTime</w:t>
-      </w:r>
-      <w:proofErr w:type="spellEnd"/>
-      <w:r>
-        <w:rPr>
-          <w:lang w:val="en-US"/>
-        </w:rPr>
-        <w:t xml:space="preserve">(), </w:t>
-      </w:r>
-      <w:proofErr w:type="spellStart"/>
-      <w:r>
-        <w:rPr>
-          <w:lang w:val="en-US"/>
-        </w:rPr>
-        <w:t>distinctUntilChanged</w:t>
-      </w:r>
-      <w:proofErr w:type="spellEnd"/>
-      <w:r>
-        <w:rPr>
-          <w:lang w:val="en-US"/>
-        </w:rPr>
-        <w:t xml:space="preserve">() and </w:t>
-      </w:r>
-      <w:proofErr w:type="spellStart"/>
-      <w:r>
-        <w:rPr>
-          <w:lang w:val="en-US"/>
-        </w:rPr>
-        <w:t>switchMap</w:t>
-      </w:r>
-      <w:proofErr w:type="spellEnd"/>
-      <w:r>
-        <w:rPr>
-          <w:lang w:val="en-US"/>
-        </w:rPr>
-        <w:t>() functions.</w:t>
-      </w:r>
-    </w:p>
-    <w:p>
-      <w:pPr>
-        <w:pStyle w:val="Leipteksti"/>
-        <w:rPr>
-          <w:lang w:val="en-US"/>
-        </w:rPr>
-      </w:pPr>
-      <w:r>
-        <w:rPr>
-          <w:lang w:val="en-US"/>
-        </w:rPr>
-        <w:t xml:space="preserve">After the tutorial was concluded, I can say that I prefer React over Angular. However, I liked </w:t>
-      </w:r>
-      <w:proofErr w:type="spellStart"/>
-      <w:r>
-        <w:rPr>
-          <w:lang w:val="en-US"/>
-        </w:rPr>
-        <w:t>Angular’s</w:t>
-      </w:r>
-      <w:proofErr w:type="spellEnd"/>
-      <w:r>
-        <w:rPr>
-          <w:lang w:val="en-US"/>
-        </w:rPr>
-        <w:t xml:space="preserve"> way of doing some things, for example, the lifecycle hooks. Unfortunately, Angular is very different from vanilla JS due to TypeScript and </w:t>
-      </w:r>
-      <w:proofErr w:type="spellStart"/>
-      <w:r>
-        <w:rPr>
-          <w:lang w:val="en-US"/>
-        </w:rPr>
-        <w:t>rxjs</w:t>
-      </w:r>
-      <w:proofErr w:type="spellEnd"/>
-      <w:r>
-        <w:rPr>
-          <w:lang w:val="en-US"/>
-        </w:rPr>
-        <w:t>. This makes it difficult to get into</w:t>
+        <w:t>I learned about the async pipe, which is used for example when listing fetched items with ngFor.</w:t>
+      </w:r>
+      <w:r>
+        <w:rPr>
+          <w:lang w:val="en-US"/>
+        </w:rPr>
+        <w:t xml:space="preserve"> I also learned about the debounceTime(), distinctUntilChanged() and switchMap() functions.</w:t>
+      </w:r>
+    </w:p>
+    <w:p>
+      <w:pPr>
+        <w:pStyle w:val="Leipteksti"/>
+        <w:rPr>
+          <w:lang w:val="en-US"/>
+        </w:rPr>
+      </w:pPr>
+      <w:r>
+        <w:rPr>
+          <w:lang w:val="en-US"/>
+        </w:rPr>
+        <w:t>After the tutorial was concluded, I can say that I prefer React over Angular. However, I liked Angular’s way of doing some things, for example, the lifecycle hooks. Unfortunately, Angular is very different from vanilla JS due to TypeScript and rxjs. This makes it difficult to get into</w:t>
       </w:r>
       <w:r>
         <w:rPr>
@@ -2730,6 +2250,75 @@
           <w:lang w:val="en-US"/>
         </w:rPr>
         <w:t>The last video I watched today covered the login and token saving to local storage. This was quite similar to the register section, and the token saving to local storage is quite similar on all frameworks so I didn’t stumble upon any complications.</w:t>
+      </w:r>
+    </w:p>
+    <w:p>
+      <w:pPr>
+        <w:pStyle w:val="Leipteksti"/>
+        <w:rPr>
+          <w:lang w:val="en-US"/>
+        </w:rPr>
+      </w:pPr>
+    </w:p>
+    <w:p>
+      <w:pPr>
+        <w:pStyle w:val="Leipteksti"/>
+        <w:rPr>
+          <w:lang w:val="en-US"/>
+        </w:rPr>
+      </w:pPr>
+      <w:r>
+        <w:rPr>
+          <w:lang w:val="en-US"/>
+        </w:rPr>
+        <w:t>25.01.2022</w:t>
+      </w:r>
+    </w:p>
+    <w:p>
+      <w:pPr>
+        <w:pStyle w:val="Leipteksti"/>
+        <w:rPr>
+          <w:lang w:val="en-US"/>
+        </w:rPr>
+      </w:pPr>
+      <w:r>
+        <w:rPr>
+          <w:lang w:val="en-US"/>
+        </w:rPr>
+        <w:t>I continued the MEAN-stack module.</w:t>
+      </w:r>
+      <w:r>
+        <w:rPr>
+          <w:lang w:val="en-US"/>
+        </w:rPr>
+        <w:t xml:space="preserve"> The second-to-last video covered token handling and authentication. I had quite a few problems in this module because I used the newest versions. I had to install a newer version of the angular2-jwt package. I learned how to guard routes, this was something I’ve never done in React and something I have wanted to implement.</w:t>
+      </w:r>
+    </w:p>
+    <w:p>
+      <w:pPr>
+        <w:pStyle w:val="Leipteksti"/>
+        <w:rPr>
+          <w:lang w:val="en-US"/>
+        </w:rPr>
+      </w:pPr>
+      <w:r>
+        <w:rPr>
+          <w:lang w:val="en-US"/>
+        </w:rPr>
+        <w:lastRenderedPageBreak/>
+        <w:t>The last video covered the deployment of the project to Heroku. I have never done this again, and I figured this would be a good time to fully get a grasp of the deployment process.</w:t>
+      </w:r>
+      <w:r>
+        <w:rPr>
+          <w:lang w:val="en-US"/>
+        </w:rPr>
+        <w:t xml:space="preserve"> </w:t>
+      </w:r>
+      <w:r>
+        <w:rPr>
+          <w:lang w:val="en-US"/>
+        </w:rPr>
+        <w:t>I noticed that my version control had broken, so I had to fix it by removing the index file.</w:t>
       </w:r>
     </w:p>
     <w:p>

</xml_diff>